<commit_message>
Amended version of mai3505 that required a fix
git-svn-id: svn://127.0.0.1/mai@2806 521c773d-b55a-d943-8648-67ffa5d26747
</commit_message>
<xml_diff>
--- a/trunk/doc/readme_mai_4500_fix2.docx
+++ b/trunk/doc/readme_mai_4500_fix2.docx
@@ -457,14 +457,6 @@
         <w:gridCol w:w="6662"/>
       </w:tblGrid>
       <w:tr>
-        <w:tblPrEx>
-          <w:tblCellMar>
-            <w:top w:w="0" w:type="dxa"/>
-            <w:left w:w="0" w:type="dxa"/>
-            <w:bottom w:w="0" w:type="dxa"/>
-            <w:right w:w="0" w:type="dxa"/>
-          </w:tblCellMar>
-        </w:tblPrEx>
         <w:trPr>
           <w:cantSplit/>
           <w:tblHeader/>
@@ -549,14 +541,6 @@
         </w:tc>
       </w:tr>
       <w:tr>
-        <w:tblPrEx>
-          <w:tblCellMar>
-            <w:top w:w="0" w:type="dxa"/>
-            <w:left w:w="0" w:type="dxa"/>
-            <w:bottom w:w="0" w:type="dxa"/>
-            <w:right w:w="0" w:type="dxa"/>
-          </w:tblCellMar>
-        </w:tblPrEx>
         <w:trPr>
           <w:cantSplit/>
           <w:tblHeader/>
@@ -789,14 +773,6 @@
         </w:tc>
       </w:tr>
       <w:tr>
-        <w:tblPrEx>
-          <w:tblCellMar>
-            <w:top w:w="0" w:type="dxa"/>
-            <w:left w:w="0" w:type="dxa"/>
-            <w:bottom w:w="0" w:type="dxa"/>
-            <w:right w:w="0" w:type="dxa"/>
-          </w:tblCellMar>
-        </w:tblPrEx>
         <w:trPr>
           <w:cantSplit/>
           <w:tblHeader/>
@@ -872,14 +848,6 @@
         </w:tc>
       </w:tr>
       <w:tr>
-        <w:tblPrEx>
-          <w:tblCellMar>
-            <w:top w:w="0" w:type="dxa"/>
-            <w:left w:w="0" w:type="dxa"/>
-            <w:bottom w:w="0" w:type="dxa"/>
-            <w:right w:w="0" w:type="dxa"/>
-          </w:tblCellMar>
-        </w:tblPrEx>
         <w:trPr>
           <w:cantSplit/>
           <w:tblHeader/>
@@ -1175,14 +1143,6 @@
         </w:tc>
       </w:tr>
       <w:tr>
-        <w:tblPrEx>
-          <w:tblCellMar>
-            <w:top w:w="0" w:type="dxa"/>
-            <w:left w:w="0" w:type="dxa"/>
-            <w:bottom w:w="0" w:type="dxa"/>
-            <w:right w:w="0" w:type="dxa"/>
-          </w:tblCellMar>
-        </w:tblPrEx>
         <w:trPr>
           <w:cantSplit/>
           <w:tblHeader/>
@@ -1267,14 +1227,6 @@
         </w:tc>
       </w:tr>
       <w:tr>
-        <w:tblPrEx>
-          <w:tblCellMar>
-            <w:top w:w="0" w:type="dxa"/>
-            <w:left w:w="0" w:type="dxa"/>
-            <w:bottom w:w="0" w:type="dxa"/>
-            <w:right w:w="0" w:type="dxa"/>
-          </w:tblCellMar>
-        </w:tblPrEx>
         <w:trPr>
           <w:cantSplit/>
           <w:tblHeader/>
@@ -1359,14 +1311,6 @@
         </w:tc>
       </w:tr>
       <w:tr>
-        <w:tblPrEx>
-          <w:tblCellMar>
-            <w:top w:w="0" w:type="dxa"/>
-            <w:left w:w="0" w:type="dxa"/>
-            <w:bottom w:w="0" w:type="dxa"/>
-            <w:right w:w="0" w:type="dxa"/>
-          </w:tblCellMar>
-        </w:tblPrEx>
         <w:trPr>
           <w:cantSplit/>
           <w:tblHeader/>
@@ -1451,14 +1395,6 @@
         </w:tc>
       </w:tr>
       <w:tr>
-        <w:tblPrEx>
-          <w:tblCellMar>
-            <w:top w:w="0" w:type="dxa"/>
-            <w:left w:w="0" w:type="dxa"/>
-            <w:bottom w:w="0" w:type="dxa"/>
-            <w:right w:w="0" w:type="dxa"/>
-          </w:tblCellMar>
-        </w:tblPrEx>
         <w:trPr>
           <w:cantSplit/>
           <w:tblHeader/>
@@ -1616,14 +1552,6 @@
         <w:gridCol w:w="1275"/>
       </w:tblGrid>
       <w:tr>
-        <w:tblPrEx>
-          <w:tblCellMar>
-            <w:top w:w="0" w:type="dxa"/>
-            <w:left w:w="0" w:type="dxa"/>
-            <w:bottom w:w="0" w:type="dxa"/>
-            <w:right w:w="0" w:type="dxa"/>
-          </w:tblCellMar>
-        </w:tblPrEx>
         <w:trPr>
           <w:cantSplit/>
           <w:tblHeader/>
@@ -1710,14 +1638,6 @@
         </w:tc>
       </w:tr>
       <w:tr>
-        <w:tblPrEx>
-          <w:tblCellMar>
-            <w:top w:w="0" w:type="dxa"/>
-            <w:left w:w="0" w:type="dxa"/>
-            <w:bottom w:w="0" w:type="dxa"/>
-            <w:right w:w="0" w:type="dxa"/>
-          </w:tblCellMar>
-        </w:tblPrEx>
         <w:trPr>
           <w:cantSplit/>
         </w:trPr>
@@ -1799,14 +1719,6 @@
         </w:tc>
       </w:tr>
       <w:tr>
-        <w:tblPrEx>
-          <w:tblCellMar>
-            <w:top w:w="0" w:type="dxa"/>
-            <w:left w:w="0" w:type="dxa"/>
-            <w:bottom w:w="0" w:type="dxa"/>
-            <w:right w:w="0" w:type="dxa"/>
-          </w:tblCellMar>
-        </w:tblPrEx>
         <w:trPr>
           <w:cantSplit/>
         </w:trPr>
@@ -1882,20 +1794,12 @@
                 <w:sz w:val="16"/>
                 <w:szCs w:val="16"/>
               </w:rPr>
-              <w:t>5.1</w:t>
+              <w:t>5.2</w:t>
             </w:r>
           </w:p>
         </w:tc>
       </w:tr>
       <w:tr>
-        <w:tblPrEx>
-          <w:tblCellMar>
-            <w:top w:w="0" w:type="dxa"/>
-            <w:left w:w="0" w:type="dxa"/>
-            <w:bottom w:w="0" w:type="dxa"/>
-            <w:right w:w="0" w:type="dxa"/>
-          </w:tblCellMar>
-        </w:tblPrEx>
         <w:trPr>
           <w:cantSplit/>
         </w:trPr>
@@ -2309,14 +2213,6 @@
         <w:gridCol w:w="1134"/>
       </w:tblGrid>
       <w:tr>
-        <w:tblPrEx>
-          <w:tblCellMar>
-            <w:top w:w="0" w:type="dxa"/>
-            <w:left w:w="0" w:type="dxa"/>
-            <w:bottom w:w="0" w:type="dxa"/>
-            <w:right w:w="0" w:type="dxa"/>
-          </w:tblCellMar>
-        </w:tblPrEx>
         <w:trPr>
           <w:cantSplit/>
           <w:tblHeader/>
@@ -2499,14 +2395,6 @@
         </w:tc>
       </w:tr>
       <w:tr>
-        <w:tblPrEx>
-          <w:tblCellMar>
-            <w:top w:w="0" w:type="dxa"/>
-            <w:left w:w="0" w:type="dxa"/>
-            <w:bottom w:w="0" w:type="dxa"/>
-            <w:right w:w="0" w:type="dxa"/>
-          </w:tblCellMar>
-        </w:tblPrEx>
         <w:trPr>
           <w:cantSplit/>
         </w:trPr>
@@ -2637,14 +2525,6 @@
         </w:tc>
       </w:tr>
       <w:tr>
-        <w:tblPrEx>
-          <w:tblCellMar>
-            <w:top w:w="0" w:type="dxa"/>
-            <w:left w:w="0" w:type="dxa"/>
-            <w:bottom w:w="0" w:type="dxa"/>
-            <w:right w:w="0" w:type="dxa"/>
-          </w:tblCellMar>
-        </w:tblPrEx>
         <w:trPr>
           <w:cantSplit/>
         </w:trPr>
@@ -2864,16 +2744,7 @@
         <w:sz w:val="14"/>
         <w:szCs w:val="14"/>
       </w:rPr>
-      <w:t>©</w:t>
-    </w:r>
-    <w:r>
-      <w:rPr>
-        <w:rFonts w:ascii="Arial" w:hAnsi="Arial" w:cs="Arial"/>
-        <w:color w:val="000000"/>
-        <w:sz w:val="14"/>
-        <w:szCs w:val="14"/>
-      </w:rPr>
-      <w:t xml:space="preserve"> </w:t>
+      <w:t xml:space="preserve">© </w:t>
     </w:r>
     <w:r>
       <w:rPr>
@@ -8917,6 +8788,7 @@
   <w:style w:type="paragraph" w:default="1" w:styleId="Normal">
     <w:name w:val="Normal"/>
     <w:qFormat/>
+    <w:rsid w:val="002C74ED"/>
   </w:style>
   <w:style w:type="character" w:default="1" w:styleId="DefaultParagraphFont">
     <w:name w:val="Default Paragraph Font"/>

</xml_diff>

<commit_message>
Additional metadata file required
git-svn-id: svn://127.0.0.1/mai@2813 521c773d-b55a-d943-8648-67ffa5d26747
</commit_message>
<xml_diff>
--- a/trunk/doc/readme_mai_4500_fix2.docx
+++ b/trunk/doc/readme_mai_4500_fix2.docx
@@ -1092,7 +1092,16 @@
                 <w:sz w:val="16"/>
                 <w:szCs w:val="16"/>
               </w:rPr>
-              <w:t>At the prompt type "START log_mai_4500_fix2.sql" and press return.</w:t>
+              <w:t xml:space="preserve">At the prompt type "START </w:t>
+            </w:r>
+            <w:r>
+              <w:rPr>
+                <w:rFonts w:ascii="Calibri" w:hAnsi="Calibri" w:cs="Calibri"/>
+                <w:color w:val="000000"/>
+                <w:sz w:val="16"/>
+                <w:szCs w:val="16"/>
+              </w:rPr>
+              <w:t>mai_4500_fix2.sql" and press return.</w:t>
             </w:r>
             <w:r>
               <w:rPr>
@@ -1791,6 +1800,168 @@
             <w:tcBorders>
               <w:top w:val="single" w:sz="6" w:space="0" w:color="BFBFBF"/>
               <w:left w:val="single" w:sz="4" w:space="0" w:color="BFBFBF"/>
+              <w:bottom w:val="single" w:sz="6" w:space="0" w:color="BFBFBF"/>
+              <w:right w:val="single" w:sz="6" w:space="0" w:color="BFBFBF"/>
+            </w:tcBorders>
+            <w:shd w:val="clear" w:color="auto" w:fill="FFFFFF"/>
+          </w:tcPr>
+          <w:p>
+            <w:pPr>
+              <w:keepLines/>
+              <w:widowControl w:val="0"/>
+              <w:autoSpaceDE w:val="0"/>
+              <w:autoSpaceDN w:val="0"/>
+              <w:adjustRightInd w:val="0"/>
+              <w:spacing w:after="0" w:line="240" w:lineRule="auto"/>
+              <w:ind w:left="108" w:right="107"/>
+              <w:rPr>
+                <w:rFonts w:ascii="Arial" w:hAnsi="Arial" w:cs="Arial"/>
+                <w:color w:val="000000"/>
+                <w:sz w:val="18"/>
+                <w:szCs w:val="18"/>
+              </w:rPr>
+            </w:pPr>
+            <w:r>
+              <w:rPr>
+                <w:rFonts w:ascii="Calibri" w:hAnsi="Calibri" w:cs="Calibri"/>
+                <w:color w:val="000000"/>
+                <w:sz w:val="16"/>
+                <w:szCs w:val="16"/>
+              </w:rPr>
+              <w:t>mai3802.fmx</w:t>
+            </w:r>
+          </w:p>
+        </w:tc>
+        <w:tc>
+          <w:tcPr>
+            <w:tcW w:w="1275" w:type="dxa"/>
+            <w:tcBorders>
+              <w:top w:val="single" w:sz="6" w:space="0" w:color="BFBFBF"/>
+              <w:left w:val="single" w:sz="6" w:space="0" w:color="BFBFBF"/>
+              <w:bottom w:val="single" w:sz="6" w:space="0" w:color="BFBFBF"/>
+              <w:right w:val="single" w:sz="4" w:space="0" w:color="BFBFBF"/>
+            </w:tcBorders>
+            <w:shd w:val="clear" w:color="auto" w:fill="FFFFFF"/>
+          </w:tcPr>
+          <w:p>
+            <w:pPr>
+              <w:keepLines/>
+              <w:widowControl w:val="0"/>
+              <w:autoSpaceDE w:val="0"/>
+              <w:autoSpaceDN w:val="0"/>
+              <w:adjustRightInd w:val="0"/>
+              <w:spacing w:after="0" w:line="240" w:lineRule="auto"/>
+              <w:ind w:left="109" w:right="92"/>
+              <w:rPr>
+                <w:rFonts w:ascii="Arial" w:hAnsi="Arial" w:cs="Arial"/>
+                <w:color w:val="000000"/>
+                <w:sz w:val="18"/>
+                <w:szCs w:val="18"/>
+              </w:rPr>
+            </w:pPr>
+            <w:r>
+              <w:rPr>
+                <w:rFonts w:ascii="Calibri" w:hAnsi="Calibri" w:cs="Calibri"/>
+                <w:color w:val="000000"/>
+                <w:sz w:val="16"/>
+                <w:szCs w:val="16"/>
+              </w:rPr>
+              <w:t>5.3</w:t>
+            </w:r>
+          </w:p>
+        </w:tc>
+      </w:tr>
+      <w:tr>
+        <w:trPr>
+          <w:cantSplit/>
+        </w:trPr>
+        <w:tc>
+          <w:tcPr>
+            <w:tcW w:w="3261" w:type="dxa"/>
+            <w:tcBorders>
+              <w:top w:val="single" w:sz="6" w:space="0" w:color="BFBFBF"/>
+              <w:left w:val="single" w:sz="4" w:space="0" w:color="BFBFBF"/>
+              <w:bottom w:val="single" w:sz="6" w:space="0" w:color="BFBFBF"/>
+              <w:right w:val="single" w:sz="6" w:space="0" w:color="BFBFBF"/>
+            </w:tcBorders>
+            <w:shd w:val="clear" w:color="auto" w:fill="FFFFFF"/>
+          </w:tcPr>
+          <w:p>
+            <w:pPr>
+              <w:keepLines/>
+              <w:widowControl w:val="0"/>
+              <w:autoSpaceDE w:val="0"/>
+              <w:autoSpaceDN w:val="0"/>
+              <w:adjustRightInd w:val="0"/>
+              <w:spacing w:after="0" w:line="240" w:lineRule="auto"/>
+              <w:ind w:left="108" w:right="107"/>
+              <w:rPr>
+                <w:rFonts w:ascii="Calibri" w:hAnsi="Calibri" w:cs="Calibri"/>
+                <w:color w:val="000000"/>
+                <w:sz w:val="16"/>
+                <w:szCs w:val="16"/>
+              </w:rPr>
+            </w:pPr>
+            <w:r>
+              <w:rPr>
+                <w:rFonts w:ascii="Calibri" w:hAnsi="Calibri" w:cs="Calibri"/>
+                <w:color w:val="000000"/>
+                <w:sz w:val="16"/>
+                <w:szCs w:val="16"/>
+              </w:rPr>
+              <w:t>mai_4500_fix2.sql</w:t>
+            </w:r>
+          </w:p>
+        </w:tc>
+        <w:tc>
+          <w:tcPr>
+            <w:tcW w:w="1275" w:type="dxa"/>
+            <w:tcBorders>
+              <w:top w:val="single" w:sz="6" w:space="0" w:color="BFBFBF"/>
+              <w:left w:val="single" w:sz="6" w:space="0" w:color="BFBFBF"/>
+              <w:bottom w:val="single" w:sz="6" w:space="0" w:color="BFBFBF"/>
+              <w:right w:val="single" w:sz="4" w:space="0" w:color="BFBFBF"/>
+            </w:tcBorders>
+            <w:shd w:val="clear" w:color="auto" w:fill="FFFFFF"/>
+          </w:tcPr>
+          <w:p>
+            <w:pPr>
+              <w:keepLines/>
+              <w:widowControl w:val="0"/>
+              <w:autoSpaceDE w:val="0"/>
+              <w:autoSpaceDN w:val="0"/>
+              <w:adjustRightInd w:val="0"/>
+              <w:spacing w:after="0" w:line="240" w:lineRule="auto"/>
+              <w:ind w:left="109" w:right="92"/>
+              <w:rPr>
+                <w:rFonts w:ascii="Calibri" w:hAnsi="Calibri" w:cs="Calibri"/>
+                <w:color w:val="000000"/>
+                <w:sz w:val="16"/>
+                <w:szCs w:val="16"/>
+              </w:rPr>
+            </w:pPr>
+            <w:r>
+              <w:rPr>
+                <w:rFonts w:ascii="Calibri" w:hAnsi="Calibri" w:cs="Calibri"/>
+                <w:color w:val="000000"/>
+                <w:sz w:val="16"/>
+                <w:szCs w:val="16"/>
+              </w:rPr>
+              <w:t>3.0</w:t>
+            </w:r>
+          </w:p>
+        </w:tc>
+      </w:tr>
+      <w:tr>
+        <w:trPr>
+          <w:cantSplit/>
+        </w:trPr>
+        <w:tc>
+          <w:tcPr>
+            <w:tcW w:w="3261" w:type="dxa"/>
+            <w:tcBorders>
+              <w:top w:val="single" w:sz="6" w:space="0" w:color="BFBFBF"/>
+              <w:left w:val="single" w:sz="4" w:space="0" w:color="BFBFBF"/>
               <w:bottom w:val="single" w:sz="4" w:space="0" w:color="BFBFBF"/>
               <w:right w:val="single" w:sz="6" w:space="0" w:color="BFBFBF"/>
             </w:tcBorders>
@@ -1806,10 +1977,10 @@
               <w:spacing w:after="0" w:line="240" w:lineRule="auto"/>
               <w:ind w:left="108" w:right="107"/>
               <w:rPr>
-                <w:rFonts w:ascii="Arial" w:hAnsi="Arial" w:cs="Arial"/>
-                <w:color w:val="000000"/>
-                <w:sz w:val="18"/>
-                <w:szCs w:val="18"/>
+                <w:rFonts w:ascii="Calibri" w:hAnsi="Calibri" w:cs="Calibri"/>
+                <w:color w:val="000000"/>
+                <w:sz w:val="16"/>
+                <w:szCs w:val="16"/>
               </w:rPr>
             </w:pPr>
             <w:r>
@@ -1819,7 +1990,7 @@
                 <w:sz w:val="16"/>
                 <w:szCs w:val="16"/>
               </w:rPr>
-              <w:t>mai3802.fmx</w:t>
+              <w:t>mai_4500_fix2_metadata.sql</w:t>
             </w:r>
           </w:p>
         </w:tc>
@@ -1844,10 +2015,10 @@
               <w:spacing w:after="0" w:line="240" w:lineRule="auto"/>
               <w:ind w:left="109" w:right="92"/>
               <w:rPr>
-                <w:rFonts w:ascii="Arial" w:hAnsi="Arial" w:cs="Arial"/>
-                <w:color w:val="000000"/>
-                <w:sz w:val="18"/>
-                <w:szCs w:val="18"/>
+                <w:rFonts w:ascii="Calibri" w:hAnsi="Calibri" w:cs="Calibri"/>
+                <w:color w:val="000000"/>
+                <w:sz w:val="16"/>
+                <w:szCs w:val="16"/>
               </w:rPr>
             </w:pPr>
             <w:r>
@@ -1857,7 +2028,7 @@
                 <w:sz w:val="16"/>
                 <w:szCs w:val="16"/>
               </w:rPr>
-              <w:t>5.3</w:t>
+              <w:t>3.0</w:t>
             </w:r>
           </w:p>
         </w:tc>

</xml_diff>